<commit_message>
done with the folder structure
</commit_message>
<xml_diff>
--- a/Technogenics Learning/AdvancePython/Points.docx
+++ b/Technogenics Learning/AdvancePython/Points.docx
@@ -3,6 +3,271 @@
 <w:document xmlns:wpc="http://schemas.microsoft.com/office/word/2010/wordprocessingCanvas" xmlns:cx="http://schemas.microsoft.com/office/drawing/2014/chartex" xmlns:cx1="http://schemas.microsoft.com/office/drawing/2015/9/8/chartex" xmlns:cx2="http://schemas.microsoft.com/office/drawing/2015/10/21/chartex" xmlns:cx3="http://schemas.microsoft.com/office/drawing/2016/5/9/chartex" xmlns:cx4="http://schemas.microsoft.com/office/drawing/2016/5/10/chartex" xmlns:cx5="http://schemas.microsoft.com/office/drawing/2016/5/11/chartex" xmlns:cx6="http://schemas.microsoft.com/office/drawing/2016/5/12/chartex" xmlns:cx7="http://schemas.microsoft.com/office/drawing/2016/5/13/chartex" xmlns:cx8="http://schemas.microsoft.com/office/drawing/2016/5/14/chartex" xmlns:mc="http://schemas.openxmlformats.org/markup-compatibility/2006" xmlns:aink="http://schemas.microsoft.com/office/drawing/2016/ink" xmlns:am3d="http://schemas.microsoft.com/office/drawing/2017/model3d" xmlns:o="urn:schemas-microsoft-com:office:office" xmlns:oel="http://schemas.microsoft.com/office/2019/extlst" xmlns:r="http://schemas.openxmlformats.org/officeDocument/2006/relationships" xmlns:m="http://schemas.openxmlformats.org/officeDocument/2006/math" xmlns:v="urn:schemas-microsoft-com:vml" xmlns:wp14="http://schemas.microsoft.com/office/word/2010/wordprocessingDrawing" xmlns:wp="http://schemas.openxmlformats.org/drawingml/2006/wordprocessingDrawing" xmlns:w10="urn:schemas-microsoft-com:office:word" xmlns:w="http://schemas.openxmlformats.org/wordprocessingml/2006/main" xmlns:w14="http://schemas.microsoft.com/office/word/2010/wordml" xmlns:w15="http://schemas.microsoft.com/office/word/2012/wordml" xmlns:w16cex="http://schemas.microsoft.com/office/word/2018/wordml/cex" xmlns:w16cid="http://schemas.microsoft.com/office/word/2016/wordml/cid" xmlns:w16="http://schemas.microsoft.com/office/word/2018/wordml" xmlns:w16du="http://schemas.microsoft.com/office/word/2023/wordml/word16du" xmlns:w16sdtdh="http://schemas.microsoft.com/office/word/2020/wordml/sdtdatahash" xmlns:w16se="http://schemas.microsoft.com/office/word/2015/wordml/symex" xmlns:wpg="http://schemas.microsoft.com/office/word/2010/wordprocessingGroup" xmlns:wpi="http://schemas.microsoft.com/office/word/2010/wordprocessingInk" xmlns:wne="http://schemas.microsoft.com/office/word/2006/wordml" xmlns:wps="http://schemas.microsoft.com/office/word/2010/wordprocessingShape" mc:Ignorable="w14 w15 w16se w16cid w16 w16cex w16sdtdh w16du wp14">
   <w:body>
     <w:p>
+      <w:r>
+        <w:t xml:space="preserve">The difference between </w:t>
+      </w:r>
+      <w:r>
+        <w:rPr>
+          <w:b/>
+          <w:bCs/>
+        </w:rPr>
+        <w:t>synchronization</w:t>
+      </w:r>
+      <w:r>
+        <w:t xml:space="preserve"> and </w:t>
+      </w:r>
+      <w:r>
+        <w:rPr>
+          <w:b/>
+          <w:bCs/>
+        </w:rPr>
+        <w:t>asynchronization</w:t>
+      </w:r>
+      <w:r>
+        <w:t xml:space="preserve"> lies in how tasks or operations are managed in terms of time and execution, particularly when dealing with multiple tasks or processes.</w:t>
+      </w:r>
+    </w:p>
+    <w:p>
+      <w:pPr>
+        <w:rPr>
+          <w:b/>
+          <w:bCs/>
+          <w:sz w:val="27"/>
+          <w:szCs w:val="27"/>
+        </w:rPr>
+      </w:pPr>
+      <w:r>
+        <w:rPr>
+          <w:b/>
+          <w:bCs/>
+          <w:sz w:val="27"/>
+          <w:szCs w:val="27"/>
+        </w:rPr>
+        <w:t>Synchronization</w:t>
+      </w:r>
+    </w:p>
+    <w:p>
+      <w:r>
+        <w:rPr>
+          <w:b/>
+          <w:bCs/>
+        </w:rPr>
+        <w:t>Definition</w:t>
+      </w:r>
+      <w:r>
+        <w:t>: Synchronization involves executing tasks one after another in a specific order. Each task must complete before the next one starts. This approach ensures that tasks are performed in a well-defined sequence.</w:t>
+      </w:r>
+    </w:p>
+    <w:p>
+      <w:r>
+        <w:rPr>
+          <w:b/>
+          <w:bCs/>
+        </w:rPr>
+        <w:t>Blocking</w:t>
+      </w:r>
+      <w:r>
+        <w:t>: Synchronized tasks are "blocking." This means that if a task is time-consuming, it will block the execution of subsequent tasks until it finishes.</w:t>
+      </w:r>
+    </w:p>
+    <w:p>
+      <w:r>
+        <w:rPr>
+          <w:b/>
+          <w:bCs/>
+        </w:rPr>
+        <w:t>Example</w:t>
+      </w:r>
+      <w:r>
+        <w:t>: Imagine you are at a bank teller. Each customer is served one by one in the order they arrived. If one customer takes a long time, everyone else has to wait.</w:t>
+      </w:r>
+    </w:p>
+    <w:p>
+      <w:r>
+        <w:rPr>
+          <w:b/>
+          <w:bCs/>
+        </w:rPr>
+        <w:t>Use Cases</w:t>
+      </w:r>
+      <w:r>
+        <w:t>: Synchronization is useful when tasks depend on each other, need to share resources safely, or require strict ordering (e.g., reading from and writing to a shared file).</w:t>
+      </w:r>
+    </w:p>
+    <w:p>
+      <w:pPr>
+        <w:rPr>
+          <w:b/>
+          <w:bCs/>
+          <w:sz w:val="27"/>
+          <w:szCs w:val="27"/>
+        </w:rPr>
+      </w:pPr>
+      <w:r>
+        <w:rPr>
+          <w:b/>
+          <w:bCs/>
+          <w:sz w:val="27"/>
+          <w:szCs w:val="27"/>
+        </w:rPr>
+        <w:t>Asynchronization</w:t>
+      </w:r>
+    </w:p>
+    <w:p>
+      <w:r>
+        <w:rPr>
+          <w:b/>
+          <w:bCs/>
+        </w:rPr>
+        <w:t>Definition</w:t>
+      </w:r>
+      <w:r>
+        <w:t>: Asynchronization involves executing tasks in a non-blocking manner, allowing multiple tasks to be in progress simultaneously. Tasks do not have to wait for each other to complete and can start as soon as they are ready.</w:t>
+      </w:r>
+    </w:p>
+    <w:p>
+      <w:r>
+        <w:rPr>
+          <w:b/>
+          <w:bCs/>
+        </w:rPr>
+        <w:t>Non-Blocking</w:t>
+      </w:r>
+      <w:r>
+        <w:t>: Asynchronous tasks are "non-blocking." When an operation encounters a wait (e.g., waiting for data to load from a server), it does not pause the entire program. Instead, it continues with other tasks.</w:t>
+      </w:r>
+    </w:p>
+    <w:p>
+      <w:r>
+        <w:rPr>
+          <w:b/>
+          <w:bCs/>
+        </w:rPr>
+        <w:t>Example</w:t>
+      </w:r>
+      <w:r>
+        <w:t>: This is like being in a restaurant with multiple waiters. While one waiter takes your order, another can serve food to someone else, and another can handle billing. The tasks are done concurrently.</w:t>
+      </w:r>
+    </w:p>
+    <w:p>
+      <w:r>
+        <w:rPr>
+          <w:b/>
+          <w:bCs/>
+        </w:rPr>
+        <w:t>Use Cases</w:t>
+      </w:r>
+      <w:r>
+        <w:t>: Asynchronization is useful for tasks that involve waiting (like network requests or I/O operations), as it allows other tasks to proceed without delay.</w:t>
+      </w:r>
+    </w:p>
+    <w:p>
+      <w:pPr>
+        <w:rPr>
+          <w:b/>
+          <w:bCs/>
+        </w:rPr>
+      </w:pPr>
+    </w:p>
+    <w:p>
+      <w:pPr>
+        <w:rPr>
+          <w:b/>
+          <w:bCs/>
+        </w:rPr>
+      </w:pPr>
+      <w:r>
+        <w:rPr>
+          <w:rFonts w:ascii="Roboto" w:hAnsi="Roboto"/>
+          <w:sz w:val="26"/>
+          <w:szCs w:val="26"/>
+          <w:shd w:val="clear" w:color="auto" w:fill="FFFFFF"/>
+        </w:rPr>
+        <w:t> </w:t>
+      </w:r>
+      <w:r>
+        <w:rPr>
+          <w:rStyle w:val="Strong"/>
+          <w:rFonts w:ascii="Roboto" w:hAnsi="Roboto"/>
+          <w:sz w:val="26"/>
+          <w:szCs w:val="26"/>
+          <w:shd w:val="clear" w:color="auto" w:fill="FFFFFF"/>
+        </w:rPr>
+        <w:t>asynchronous</w:t>
+      </w:r>
+      <w:r>
+        <w:rPr>
+          <w:rFonts w:ascii="Roboto" w:hAnsi="Roboto"/>
+          <w:sz w:val="26"/>
+          <w:szCs w:val="26"/>
+          <w:shd w:val="clear" w:color="auto" w:fill="FFFFFF"/>
+        </w:rPr>
+        <w:t> code described above is also sometimes called </w:t>
+      </w:r>
+      <w:r>
+        <w:rPr>
+          <w:rStyle w:val="Strong"/>
+          <w:rFonts w:ascii="Roboto" w:hAnsi="Roboto"/>
+          <w:sz w:val="26"/>
+          <w:szCs w:val="26"/>
+          <w:shd w:val="clear" w:color="auto" w:fill="FFFFFF"/>
+        </w:rPr>
+        <w:t>"concurrency"</w:t>
+      </w:r>
+      <w:r>
+        <w:rPr>
+          <w:rFonts w:ascii="Roboto" w:hAnsi="Roboto"/>
+          <w:sz w:val="26"/>
+          <w:szCs w:val="26"/>
+          <w:shd w:val="clear" w:color="auto" w:fill="FFFFFF"/>
+        </w:rPr>
+        <w:t>. It is different from </w:t>
+      </w:r>
+      <w:r>
+        <w:rPr>
+          <w:rStyle w:val="Strong"/>
+          <w:rFonts w:ascii="Roboto" w:hAnsi="Roboto"/>
+          <w:sz w:val="26"/>
+          <w:szCs w:val="26"/>
+          <w:shd w:val="clear" w:color="auto" w:fill="FFFFFF"/>
+        </w:rPr>
+        <w:t>"parallelism"</w:t>
+      </w:r>
+      <w:r>
+        <w:rPr>
+          <w:rFonts w:ascii="Roboto" w:hAnsi="Roboto"/>
+          <w:sz w:val="26"/>
+          <w:szCs w:val="26"/>
+          <w:shd w:val="clear" w:color="auto" w:fill="FFFFFF"/>
+        </w:rPr>
+        <w:t>.</w:t>
+      </w:r>
+    </w:p>
+    <w:p>
+      <w:pPr>
+        <w:rPr>
+          <w:b/>
+          <w:bCs/>
+        </w:rPr>
+      </w:pPr>
+    </w:p>
+    <w:p>
+      <w:pPr>
+        <w:rPr>
+          <w:b/>
+          <w:bCs/>
+        </w:rPr>
+      </w:pPr>
+    </w:p>
+    <w:p>
+      <w:pPr>
+        <w:rPr>
+          <w:b/>
+          <w:bCs/>
+        </w:rPr>
+      </w:pPr>
+    </w:p>
+    <w:p>
       <w:proofErr w:type="spellStart"/>
       <w:r>
         <w:rPr>
@@ -40,7 +305,7 @@
       <w:r>
         <w:t> is a means to effect parallelism, and it entails spreading tasks over a computer’s central processing units (CPUs, or cores). Multiprocessing is well-suited for CPU-bound tasks: tightly bound </w:t>
       </w:r>
-      <w:hyperlink r:id="rId4" w:history="1">
+      <w:hyperlink r:id="rId5" w:history="1">
         <w:r>
           <w:rPr>
             <w:rStyle w:val="Hyperlink"/>
@@ -76,7 +341,7 @@
       <w:r>
         <w:t> is a concurrent execution model whereby multiple </w:t>
       </w:r>
-      <w:hyperlink r:id="rId5" w:history="1">
+      <w:hyperlink r:id="rId6" w:history="1">
         <w:r>
           <w:rPr>
             <w:rStyle w:val="Hyperlink"/>
@@ -87,7 +352,7 @@
       <w:r>
         <w:t> take turns executing tasks. One process can contain multiple threads. Python has a complicated relationship with threading thanks to its </w:t>
       </w:r>
-      <w:hyperlink r:id="rId6" w:history="1">
+      <w:hyperlink r:id="rId7" w:history="1">
         <w:r>
           <w:rPr>
             <w:rStyle w:val="Hyperlink"/>
@@ -121,7 +386,7 @@
                     <pic:cNvPicPr/>
                   </pic:nvPicPr>
                   <pic:blipFill>
-                    <a:blip r:embed="rId7"/>
+                    <a:blip r:embed="rId8"/>
                     <a:stretch>
                       <a:fillRect/>
                     </a:stretch>
@@ -155,30 +420,14 @@
           <w:b/>
           <w:bCs/>
         </w:rPr>
-        <w:t xml:space="preserve"> </w:t>
-      </w:r>
-      <w:proofErr w:type="gramStart"/>
-      <w:r>
-        <w:rPr>
-          <w:b/>
-          <w:bCs/>
-        </w:rPr>
-        <w:t>Coroutines</w:t>
-      </w:r>
-      <w:r>
-        <w:rPr>
-          <w:b/>
-          <w:bCs/>
-        </w:rPr>
-        <w:t>:-</w:t>
-      </w:r>
-      <w:proofErr w:type="gramEnd"/>
-      <w:r>
-        <w:rPr>
-          <w:b/>
-          <w:bCs/>
-        </w:rPr>
-        <w:t xml:space="preserve"> </w:t>
+        <w:t xml:space="preserve"> Coroutines</w:t>
+      </w:r>
+      <w:r>
+        <w:rPr>
+          <w:b/>
+          <w:bCs/>
+        </w:rPr>
+        <w:t xml:space="preserve">:- </w:t>
       </w:r>
     </w:p>
     <w:p>
@@ -186,7 +435,11 @@
         <w:tab/>
       </w:r>
       <w:r>
-        <w:t>At the heart of async IO are coroutines. A coroutine is a specialized version of a Python generator function. Let’s start with a baseline definition and then build off of it as you progress here: a coroutine is a function that can suspend its execution before reaching return, and it can indirectly pass control to another coroutine for some time.</w:t>
+        <w:t xml:space="preserve">At the heart of async IO are coroutines. A coroutine is a specialized version of a Python generator function. Let’s start with a baseline definition and then build off of it as </w:t>
+      </w:r>
+      <w:r>
+        <w:lastRenderedPageBreak/>
+        <w:t>you progress here: a coroutine is a function that can suspend its execution before reaching return, and it can indirectly pass control to another coroutine for some time.</w:t>
       </w:r>
     </w:p>
     <w:p/>
@@ -199,13 +452,8 @@
       </w:r>
     </w:p>
     <w:p>
-      <w:proofErr w:type="gramStart"/>
-      <w:r>
-        <w:t>1:-</w:t>
-      </w:r>
-      <w:proofErr w:type="gramEnd"/>
-      <w:r>
-        <w:t xml:space="preserve"> </w:t>
+      <w:r>
+        <w:t xml:space="preserve">1:- </w:t>
       </w:r>
       <w:proofErr w:type="spellStart"/>
       <w:r>
@@ -228,13 +476,8 @@
       </w:r>
     </w:p>
     <w:p>
-      <w:proofErr w:type="gramStart"/>
-      <w:r>
-        <w:t>2:-</w:t>
-      </w:r>
-      <w:proofErr w:type="gramEnd"/>
-      <w:r>
-        <w:t xml:space="preserve"> </w:t>
+      <w:r>
+        <w:t xml:space="preserve">2:- </w:t>
       </w:r>
       <w:r>
         <w:t xml:space="preserve"> </w:t>
@@ -292,43 +535,29 @@
           <w:b/>
           <w:bCs/>
         </w:rPr>
-        <w:t xml:space="preserve">context </w:t>
+        <w:t>context switching </w:t>
+      </w:r>
+      <w:r>
+        <w:t xml:space="preserve">. In context switching, the state of a thread is </w:t>
       </w:r>
       <w:proofErr w:type="gramStart"/>
       <w:r>
-        <w:rPr>
-          <w:b/>
-          <w:bCs/>
-        </w:rPr>
-        <w:t>switching </w:t>
+        <w:t>saved</w:t>
+      </w:r>
+      <w:proofErr w:type="gramEnd"/>
+      <w:r>
+        <w:t xml:space="preserve"> and the state of another thread is loaded whenever any interrupt (due to I/O or manually set) takes place. Context switching takes place so frequently that all the threads appear to be running parallelly (this is termed </w:t>
+      </w:r>
+      <w:r>
+        <w:rPr>
+          <w:b/>
+          <w:bCs/>
+        </w:rPr>
+        <w:t>multitasking </w:t>
       </w:r>
       <w:r>
         <w:t>.</w:t>
       </w:r>
-      <w:proofErr w:type="gramEnd"/>
-      <w:r>
-        <w:t xml:space="preserve"> In context switching, the state of a thread is </w:t>
-      </w:r>
-      <w:proofErr w:type="gramStart"/>
-      <w:r>
-        <w:t>saved</w:t>
-      </w:r>
-      <w:proofErr w:type="gramEnd"/>
-      <w:r>
-        <w:t xml:space="preserve"> and the state of another thread is loaded whenever any interrupt (due to I/O or manually set) takes place. Context switching takes place so frequently that all the threads appear to be running parallelly (this is termed </w:t>
-      </w:r>
-      <w:proofErr w:type="gramStart"/>
-      <w:r>
-        <w:rPr>
-          <w:b/>
-          <w:bCs/>
-        </w:rPr>
-        <w:t>multitasking </w:t>
-      </w:r>
-      <w:r>
-        <w:t>.</w:t>
-      </w:r>
-      <w:proofErr w:type="gramEnd"/>
     </w:p>
     <w:p/>
     <w:sectPr>
@@ -339,6 +568,619 @@
     </w:sectPr>
   </w:body>
 </w:document>
+</file>
+
+<file path=word/numbering.xml><?xml version="1.0" encoding="utf-8"?>
+<w:numbering xmlns:wpc="http://schemas.microsoft.com/office/word/2010/wordprocessingCanvas" xmlns:cx="http://schemas.microsoft.com/office/drawing/2014/chartex" xmlns:cx1="http://schemas.microsoft.com/office/drawing/2015/9/8/chartex" xmlns:cx2="http://schemas.microsoft.com/office/drawing/2015/10/21/chartex" xmlns:cx3="http://schemas.microsoft.com/office/drawing/2016/5/9/chartex" xmlns:cx4="http://schemas.microsoft.com/office/drawing/2016/5/10/chartex" xmlns:cx5="http://schemas.microsoft.com/office/drawing/2016/5/11/chartex" xmlns:cx6="http://schemas.microsoft.com/office/drawing/2016/5/12/chartex" xmlns:cx7="http://schemas.microsoft.com/office/drawing/2016/5/13/chartex" xmlns:cx8="http://schemas.microsoft.com/office/drawing/2016/5/14/chartex" xmlns:mc="http://schemas.openxmlformats.org/markup-compatibility/2006" xmlns:aink="http://schemas.microsoft.com/office/drawing/2016/ink" xmlns:am3d="http://schemas.microsoft.com/office/drawing/2017/model3d" xmlns:o="urn:schemas-microsoft-com:office:office" xmlns:oel="http://schemas.microsoft.com/office/2019/extlst" xmlns:r="http://schemas.openxmlformats.org/officeDocument/2006/relationships" xmlns:m="http://schemas.openxmlformats.org/officeDocument/2006/math" xmlns:v="urn:schemas-microsoft-com:vml" xmlns:wp14="http://schemas.microsoft.com/office/word/2010/wordprocessingDrawing" xmlns:wp="http://schemas.openxmlformats.org/drawingml/2006/wordprocessingDrawing" xmlns:w10="urn:schemas-microsoft-com:office:word" xmlns:w="http://schemas.openxmlformats.org/wordprocessingml/2006/main" xmlns:w14="http://schemas.microsoft.com/office/word/2010/wordml" xmlns:w15="http://schemas.microsoft.com/office/word/2012/wordml" xmlns:w16cex="http://schemas.microsoft.com/office/word/2018/wordml/cex" xmlns:w16cid="http://schemas.microsoft.com/office/word/2016/wordml/cid" xmlns:w16="http://schemas.microsoft.com/office/word/2018/wordml" xmlns:w16du="http://schemas.microsoft.com/office/word/2023/wordml/word16du" xmlns:w16sdtdh="http://schemas.microsoft.com/office/word/2020/wordml/sdtdatahash" xmlns:w16se="http://schemas.microsoft.com/office/word/2015/wordml/symex" xmlns:wpg="http://schemas.microsoft.com/office/word/2010/wordprocessingGroup" xmlns:wpi="http://schemas.microsoft.com/office/word/2010/wordprocessingInk" xmlns:wne="http://schemas.microsoft.com/office/word/2006/wordml" xmlns:wps="http://schemas.microsoft.com/office/word/2010/wordprocessingShape" mc:Ignorable="w14 w15 w16se w16cid w16 w16cex w16sdtdh w16du wp14">
+  <w:abstractNum w:abstractNumId="0" w15:restartNumberingAfterBreak="0">
+    <w:nsid w:val="0FBB26B7"/>
+    <w:multiLevelType w:val="multilevel"/>
+    <w:tmpl w:val="EFBA427A"/>
+    <w:lvl w:ilvl="0">
+      <w:start w:val="1"/>
+      <w:numFmt w:val="bullet"/>
+      <w:lvlText w:val=""/>
+      <w:lvlJc w:val="left"/>
+      <w:pPr>
+        <w:tabs>
+          <w:tab w:val="num" w:pos="720"/>
+        </w:tabs>
+        <w:ind w:left="720" w:hanging="360"/>
+      </w:pPr>
+      <w:rPr>
+        <w:rFonts w:ascii="Symbol" w:hAnsi="Symbol" w:hint="default"/>
+        <w:sz w:val="20"/>
+      </w:rPr>
+    </w:lvl>
+    <w:lvl w:ilvl="1" w:tentative="1">
+      <w:start w:val="1"/>
+      <w:numFmt w:val="bullet"/>
+      <w:lvlText w:val="o"/>
+      <w:lvlJc w:val="left"/>
+      <w:pPr>
+        <w:tabs>
+          <w:tab w:val="num" w:pos="1440"/>
+        </w:tabs>
+        <w:ind w:left="1440" w:hanging="360"/>
+      </w:pPr>
+      <w:rPr>
+        <w:rFonts w:ascii="Courier New" w:hAnsi="Courier New" w:hint="default"/>
+        <w:sz w:val="20"/>
+      </w:rPr>
+    </w:lvl>
+    <w:lvl w:ilvl="2" w:tentative="1">
+      <w:start w:val="1"/>
+      <w:numFmt w:val="bullet"/>
+      <w:lvlText w:val=""/>
+      <w:lvlJc w:val="left"/>
+      <w:pPr>
+        <w:tabs>
+          <w:tab w:val="num" w:pos="2160"/>
+        </w:tabs>
+        <w:ind w:left="2160" w:hanging="360"/>
+      </w:pPr>
+      <w:rPr>
+        <w:rFonts w:ascii="Wingdings" w:hAnsi="Wingdings" w:hint="default"/>
+        <w:sz w:val="20"/>
+      </w:rPr>
+    </w:lvl>
+    <w:lvl w:ilvl="3" w:tentative="1">
+      <w:start w:val="1"/>
+      <w:numFmt w:val="bullet"/>
+      <w:lvlText w:val=""/>
+      <w:lvlJc w:val="left"/>
+      <w:pPr>
+        <w:tabs>
+          <w:tab w:val="num" w:pos="2880"/>
+        </w:tabs>
+        <w:ind w:left="2880" w:hanging="360"/>
+      </w:pPr>
+      <w:rPr>
+        <w:rFonts w:ascii="Wingdings" w:hAnsi="Wingdings" w:hint="default"/>
+        <w:sz w:val="20"/>
+      </w:rPr>
+    </w:lvl>
+    <w:lvl w:ilvl="4" w:tentative="1">
+      <w:start w:val="1"/>
+      <w:numFmt w:val="bullet"/>
+      <w:lvlText w:val=""/>
+      <w:lvlJc w:val="left"/>
+      <w:pPr>
+        <w:tabs>
+          <w:tab w:val="num" w:pos="3600"/>
+        </w:tabs>
+        <w:ind w:left="3600" w:hanging="360"/>
+      </w:pPr>
+      <w:rPr>
+        <w:rFonts w:ascii="Wingdings" w:hAnsi="Wingdings" w:hint="default"/>
+        <w:sz w:val="20"/>
+      </w:rPr>
+    </w:lvl>
+    <w:lvl w:ilvl="5" w:tentative="1">
+      <w:start w:val="1"/>
+      <w:numFmt w:val="bullet"/>
+      <w:lvlText w:val=""/>
+      <w:lvlJc w:val="left"/>
+      <w:pPr>
+        <w:tabs>
+          <w:tab w:val="num" w:pos="4320"/>
+        </w:tabs>
+        <w:ind w:left="4320" w:hanging="360"/>
+      </w:pPr>
+      <w:rPr>
+        <w:rFonts w:ascii="Wingdings" w:hAnsi="Wingdings" w:hint="default"/>
+        <w:sz w:val="20"/>
+      </w:rPr>
+    </w:lvl>
+    <w:lvl w:ilvl="6" w:tentative="1">
+      <w:start w:val="1"/>
+      <w:numFmt w:val="bullet"/>
+      <w:lvlText w:val=""/>
+      <w:lvlJc w:val="left"/>
+      <w:pPr>
+        <w:tabs>
+          <w:tab w:val="num" w:pos="5040"/>
+        </w:tabs>
+        <w:ind w:left="5040" w:hanging="360"/>
+      </w:pPr>
+      <w:rPr>
+        <w:rFonts w:ascii="Wingdings" w:hAnsi="Wingdings" w:hint="default"/>
+        <w:sz w:val="20"/>
+      </w:rPr>
+    </w:lvl>
+    <w:lvl w:ilvl="7" w:tentative="1">
+      <w:start w:val="1"/>
+      <w:numFmt w:val="bullet"/>
+      <w:lvlText w:val=""/>
+      <w:lvlJc w:val="left"/>
+      <w:pPr>
+        <w:tabs>
+          <w:tab w:val="num" w:pos="5760"/>
+        </w:tabs>
+        <w:ind w:left="5760" w:hanging="360"/>
+      </w:pPr>
+      <w:rPr>
+        <w:rFonts w:ascii="Wingdings" w:hAnsi="Wingdings" w:hint="default"/>
+        <w:sz w:val="20"/>
+      </w:rPr>
+    </w:lvl>
+    <w:lvl w:ilvl="8" w:tentative="1">
+      <w:start w:val="1"/>
+      <w:numFmt w:val="bullet"/>
+      <w:lvlText w:val=""/>
+      <w:lvlJc w:val="left"/>
+      <w:pPr>
+        <w:tabs>
+          <w:tab w:val="num" w:pos="6480"/>
+        </w:tabs>
+        <w:ind w:left="6480" w:hanging="360"/>
+      </w:pPr>
+      <w:rPr>
+        <w:rFonts w:ascii="Wingdings" w:hAnsi="Wingdings" w:hint="default"/>
+        <w:sz w:val="20"/>
+      </w:rPr>
+    </w:lvl>
+  </w:abstractNum>
+  <w:abstractNum w:abstractNumId="1" w15:restartNumberingAfterBreak="0">
+    <w:nsid w:val="1A2064FC"/>
+    <w:multiLevelType w:val="multilevel"/>
+    <w:tmpl w:val="AD1ED1C8"/>
+    <w:lvl w:ilvl="0">
+      <w:start w:val="1"/>
+      <w:numFmt w:val="bullet"/>
+      <w:lvlText w:val=""/>
+      <w:lvlJc w:val="left"/>
+      <w:pPr>
+        <w:tabs>
+          <w:tab w:val="num" w:pos="720"/>
+        </w:tabs>
+        <w:ind w:left="720" w:hanging="360"/>
+      </w:pPr>
+      <w:rPr>
+        <w:rFonts w:ascii="Symbol" w:hAnsi="Symbol" w:hint="default"/>
+        <w:sz w:val="20"/>
+      </w:rPr>
+    </w:lvl>
+    <w:lvl w:ilvl="1" w:tentative="1">
+      <w:start w:val="1"/>
+      <w:numFmt w:val="bullet"/>
+      <w:lvlText w:val="o"/>
+      <w:lvlJc w:val="left"/>
+      <w:pPr>
+        <w:tabs>
+          <w:tab w:val="num" w:pos="1440"/>
+        </w:tabs>
+        <w:ind w:left="1440" w:hanging="360"/>
+      </w:pPr>
+      <w:rPr>
+        <w:rFonts w:ascii="Courier New" w:hAnsi="Courier New" w:hint="default"/>
+        <w:sz w:val="20"/>
+      </w:rPr>
+    </w:lvl>
+    <w:lvl w:ilvl="2" w:tentative="1">
+      <w:start w:val="1"/>
+      <w:numFmt w:val="bullet"/>
+      <w:lvlText w:val=""/>
+      <w:lvlJc w:val="left"/>
+      <w:pPr>
+        <w:tabs>
+          <w:tab w:val="num" w:pos="2160"/>
+        </w:tabs>
+        <w:ind w:left="2160" w:hanging="360"/>
+      </w:pPr>
+      <w:rPr>
+        <w:rFonts w:ascii="Wingdings" w:hAnsi="Wingdings" w:hint="default"/>
+        <w:sz w:val="20"/>
+      </w:rPr>
+    </w:lvl>
+    <w:lvl w:ilvl="3" w:tentative="1">
+      <w:start w:val="1"/>
+      <w:numFmt w:val="bullet"/>
+      <w:lvlText w:val=""/>
+      <w:lvlJc w:val="left"/>
+      <w:pPr>
+        <w:tabs>
+          <w:tab w:val="num" w:pos="2880"/>
+        </w:tabs>
+        <w:ind w:left="2880" w:hanging="360"/>
+      </w:pPr>
+      <w:rPr>
+        <w:rFonts w:ascii="Wingdings" w:hAnsi="Wingdings" w:hint="default"/>
+        <w:sz w:val="20"/>
+      </w:rPr>
+    </w:lvl>
+    <w:lvl w:ilvl="4" w:tentative="1">
+      <w:start w:val="1"/>
+      <w:numFmt w:val="bullet"/>
+      <w:lvlText w:val=""/>
+      <w:lvlJc w:val="left"/>
+      <w:pPr>
+        <w:tabs>
+          <w:tab w:val="num" w:pos="3600"/>
+        </w:tabs>
+        <w:ind w:left="3600" w:hanging="360"/>
+      </w:pPr>
+      <w:rPr>
+        <w:rFonts w:ascii="Wingdings" w:hAnsi="Wingdings" w:hint="default"/>
+        <w:sz w:val="20"/>
+      </w:rPr>
+    </w:lvl>
+    <w:lvl w:ilvl="5" w:tentative="1">
+      <w:start w:val="1"/>
+      <w:numFmt w:val="bullet"/>
+      <w:lvlText w:val=""/>
+      <w:lvlJc w:val="left"/>
+      <w:pPr>
+        <w:tabs>
+          <w:tab w:val="num" w:pos="4320"/>
+        </w:tabs>
+        <w:ind w:left="4320" w:hanging="360"/>
+      </w:pPr>
+      <w:rPr>
+        <w:rFonts w:ascii="Wingdings" w:hAnsi="Wingdings" w:hint="default"/>
+        <w:sz w:val="20"/>
+      </w:rPr>
+    </w:lvl>
+    <w:lvl w:ilvl="6" w:tentative="1">
+      <w:start w:val="1"/>
+      <w:numFmt w:val="bullet"/>
+      <w:lvlText w:val=""/>
+      <w:lvlJc w:val="left"/>
+      <w:pPr>
+        <w:tabs>
+          <w:tab w:val="num" w:pos="5040"/>
+        </w:tabs>
+        <w:ind w:left="5040" w:hanging="360"/>
+      </w:pPr>
+      <w:rPr>
+        <w:rFonts w:ascii="Wingdings" w:hAnsi="Wingdings" w:hint="default"/>
+        <w:sz w:val="20"/>
+      </w:rPr>
+    </w:lvl>
+    <w:lvl w:ilvl="7" w:tentative="1">
+      <w:start w:val="1"/>
+      <w:numFmt w:val="bullet"/>
+      <w:lvlText w:val=""/>
+      <w:lvlJc w:val="left"/>
+      <w:pPr>
+        <w:tabs>
+          <w:tab w:val="num" w:pos="5760"/>
+        </w:tabs>
+        <w:ind w:left="5760" w:hanging="360"/>
+      </w:pPr>
+      <w:rPr>
+        <w:rFonts w:ascii="Wingdings" w:hAnsi="Wingdings" w:hint="default"/>
+        <w:sz w:val="20"/>
+      </w:rPr>
+    </w:lvl>
+    <w:lvl w:ilvl="8" w:tentative="1">
+      <w:start w:val="1"/>
+      <w:numFmt w:val="bullet"/>
+      <w:lvlText w:val=""/>
+      <w:lvlJc w:val="left"/>
+      <w:pPr>
+        <w:tabs>
+          <w:tab w:val="num" w:pos="6480"/>
+        </w:tabs>
+        <w:ind w:left="6480" w:hanging="360"/>
+      </w:pPr>
+      <w:rPr>
+        <w:rFonts w:ascii="Wingdings" w:hAnsi="Wingdings" w:hint="default"/>
+        <w:sz w:val="20"/>
+      </w:rPr>
+    </w:lvl>
+  </w:abstractNum>
+  <w:abstractNum w:abstractNumId="2" w15:restartNumberingAfterBreak="0">
+    <w:nsid w:val="4EBC4C97"/>
+    <w:multiLevelType w:val="multilevel"/>
+    <w:tmpl w:val="18BA0C3A"/>
+    <w:lvl w:ilvl="0">
+      <w:start w:val="1"/>
+      <w:numFmt w:val="bullet"/>
+      <w:lvlText w:val=""/>
+      <w:lvlJc w:val="left"/>
+      <w:pPr>
+        <w:tabs>
+          <w:tab w:val="num" w:pos="720"/>
+        </w:tabs>
+        <w:ind w:left="720" w:hanging="360"/>
+      </w:pPr>
+      <w:rPr>
+        <w:rFonts w:ascii="Symbol" w:hAnsi="Symbol" w:hint="default"/>
+        <w:sz w:val="20"/>
+      </w:rPr>
+    </w:lvl>
+    <w:lvl w:ilvl="1" w:tentative="1">
+      <w:start w:val="1"/>
+      <w:numFmt w:val="bullet"/>
+      <w:lvlText w:val="o"/>
+      <w:lvlJc w:val="left"/>
+      <w:pPr>
+        <w:tabs>
+          <w:tab w:val="num" w:pos="1440"/>
+        </w:tabs>
+        <w:ind w:left="1440" w:hanging="360"/>
+      </w:pPr>
+      <w:rPr>
+        <w:rFonts w:ascii="Courier New" w:hAnsi="Courier New" w:hint="default"/>
+        <w:sz w:val="20"/>
+      </w:rPr>
+    </w:lvl>
+    <w:lvl w:ilvl="2" w:tentative="1">
+      <w:start w:val="1"/>
+      <w:numFmt w:val="bullet"/>
+      <w:lvlText w:val=""/>
+      <w:lvlJc w:val="left"/>
+      <w:pPr>
+        <w:tabs>
+          <w:tab w:val="num" w:pos="2160"/>
+        </w:tabs>
+        <w:ind w:left="2160" w:hanging="360"/>
+      </w:pPr>
+      <w:rPr>
+        <w:rFonts w:ascii="Wingdings" w:hAnsi="Wingdings" w:hint="default"/>
+        <w:sz w:val="20"/>
+      </w:rPr>
+    </w:lvl>
+    <w:lvl w:ilvl="3" w:tentative="1">
+      <w:start w:val="1"/>
+      <w:numFmt w:val="bullet"/>
+      <w:lvlText w:val=""/>
+      <w:lvlJc w:val="left"/>
+      <w:pPr>
+        <w:tabs>
+          <w:tab w:val="num" w:pos="2880"/>
+        </w:tabs>
+        <w:ind w:left="2880" w:hanging="360"/>
+      </w:pPr>
+      <w:rPr>
+        <w:rFonts w:ascii="Wingdings" w:hAnsi="Wingdings" w:hint="default"/>
+        <w:sz w:val="20"/>
+      </w:rPr>
+    </w:lvl>
+    <w:lvl w:ilvl="4" w:tentative="1">
+      <w:start w:val="1"/>
+      <w:numFmt w:val="bullet"/>
+      <w:lvlText w:val=""/>
+      <w:lvlJc w:val="left"/>
+      <w:pPr>
+        <w:tabs>
+          <w:tab w:val="num" w:pos="3600"/>
+        </w:tabs>
+        <w:ind w:left="3600" w:hanging="360"/>
+      </w:pPr>
+      <w:rPr>
+        <w:rFonts w:ascii="Wingdings" w:hAnsi="Wingdings" w:hint="default"/>
+        <w:sz w:val="20"/>
+      </w:rPr>
+    </w:lvl>
+    <w:lvl w:ilvl="5" w:tentative="1">
+      <w:start w:val="1"/>
+      <w:numFmt w:val="bullet"/>
+      <w:lvlText w:val=""/>
+      <w:lvlJc w:val="left"/>
+      <w:pPr>
+        <w:tabs>
+          <w:tab w:val="num" w:pos="4320"/>
+        </w:tabs>
+        <w:ind w:left="4320" w:hanging="360"/>
+      </w:pPr>
+      <w:rPr>
+        <w:rFonts w:ascii="Wingdings" w:hAnsi="Wingdings" w:hint="default"/>
+        <w:sz w:val="20"/>
+      </w:rPr>
+    </w:lvl>
+    <w:lvl w:ilvl="6" w:tentative="1">
+      <w:start w:val="1"/>
+      <w:numFmt w:val="bullet"/>
+      <w:lvlText w:val=""/>
+      <w:lvlJc w:val="left"/>
+      <w:pPr>
+        <w:tabs>
+          <w:tab w:val="num" w:pos="5040"/>
+        </w:tabs>
+        <w:ind w:left="5040" w:hanging="360"/>
+      </w:pPr>
+      <w:rPr>
+        <w:rFonts w:ascii="Wingdings" w:hAnsi="Wingdings" w:hint="default"/>
+        <w:sz w:val="20"/>
+      </w:rPr>
+    </w:lvl>
+    <w:lvl w:ilvl="7" w:tentative="1">
+      <w:start w:val="1"/>
+      <w:numFmt w:val="bullet"/>
+      <w:lvlText w:val=""/>
+      <w:lvlJc w:val="left"/>
+      <w:pPr>
+        <w:tabs>
+          <w:tab w:val="num" w:pos="5760"/>
+        </w:tabs>
+        <w:ind w:left="5760" w:hanging="360"/>
+      </w:pPr>
+      <w:rPr>
+        <w:rFonts w:ascii="Wingdings" w:hAnsi="Wingdings" w:hint="default"/>
+        <w:sz w:val="20"/>
+      </w:rPr>
+    </w:lvl>
+    <w:lvl w:ilvl="8" w:tentative="1">
+      <w:start w:val="1"/>
+      <w:numFmt w:val="bullet"/>
+      <w:lvlText w:val=""/>
+      <w:lvlJc w:val="left"/>
+      <w:pPr>
+        <w:tabs>
+          <w:tab w:val="num" w:pos="6480"/>
+        </w:tabs>
+        <w:ind w:left="6480" w:hanging="360"/>
+      </w:pPr>
+      <w:rPr>
+        <w:rFonts w:ascii="Wingdings" w:hAnsi="Wingdings" w:hint="default"/>
+        <w:sz w:val="20"/>
+      </w:rPr>
+    </w:lvl>
+  </w:abstractNum>
+  <w:abstractNum w:abstractNumId="3" w15:restartNumberingAfterBreak="0">
+    <w:nsid w:val="5BE473BF"/>
+    <w:multiLevelType w:val="multilevel"/>
+    <w:tmpl w:val="857204E4"/>
+    <w:lvl w:ilvl="0">
+      <w:start w:val="1"/>
+      <w:numFmt w:val="bullet"/>
+      <w:lvlText w:val=""/>
+      <w:lvlJc w:val="left"/>
+      <w:pPr>
+        <w:tabs>
+          <w:tab w:val="num" w:pos="720"/>
+        </w:tabs>
+        <w:ind w:left="720" w:hanging="360"/>
+      </w:pPr>
+      <w:rPr>
+        <w:rFonts w:ascii="Symbol" w:hAnsi="Symbol" w:hint="default"/>
+        <w:sz w:val="20"/>
+      </w:rPr>
+    </w:lvl>
+    <w:lvl w:ilvl="1" w:tentative="1">
+      <w:start w:val="1"/>
+      <w:numFmt w:val="bullet"/>
+      <w:lvlText w:val="o"/>
+      <w:lvlJc w:val="left"/>
+      <w:pPr>
+        <w:tabs>
+          <w:tab w:val="num" w:pos="1440"/>
+        </w:tabs>
+        <w:ind w:left="1440" w:hanging="360"/>
+      </w:pPr>
+      <w:rPr>
+        <w:rFonts w:ascii="Courier New" w:hAnsi="Courier New" w:hint="default"/>
+        <w:sz w:val="20"/>
+      </w:rPr>
+    </w:lvl>
+    <w:lvl w:ilvl="2" w:tentative="1">
+      <w:start w:val="1"/>
+      <w:numFmt w:val="bullet"/>
+      <w:lvlText w:val=""/>
+      <w:lvlJc w:val="left"/>
+      <w:pPr>
+        <w:tabs>
+          <w:tab w:val="num" w:pos="2160"/>
+        </w:tabs>
+        <w:ind w:left="2160" w:hanging="360"/>
+      </w:pPr>
+      <w:rPr>
+        <w:rFonts w:ascii="Wingdings" w:hAnsi="Wingdings" w:hint="default"/>
+        <w:sz w:val="20"/>
+      </w:rPr>
+    </w:lvl>
+    <w:lvl w:ilvl="3" w:tentative="1">
+      <w:start w:val="1"/>
+      <w:numFmt w:val="bullet"/>
+      <w:lvlText w:val=""/>
+      <w:lvlJc w:val="left"/>
+      <w:pPr>
+        <w:tabs>
+          <w:tab w:val="num" w:pos="2880"/>
+        </w:tabs>
+        <w:ind w:left="2880" w:hanging="360"/>
+      </w:pPr>
+      <w:rPr>
+        <w:rFonts w:ascii="Wingdings" w:hAnsi="Wingdings" w:hint="default"/>
+        <w:sz w:val="20"/>
+      </w:rPr>
+    </w:lvl>
+    <w:lvl w:ilvl="4" w:tentative="1">
+      <w:start w:val="1"/>
+      <w:numFmt w:val="bullet"/>
+      <w:lvlText w:val=""/>
+      <w:lvlJc w:val="left"/>
+      <w:pPr>
+        <w:tabs>
+          <w:tab w:val="num" w:pos="3600"/>
+        </w:tabs>
+        <w:ind w:left="3600" w:hanging="360"/>
+      </w:pPr>
+      <w:rPr>
+        <w:rFonts w:ascii="Wingdings" w:hAnsi="Wingdings" w:hint="default"/>
+        <w:sz w:val="20"/>
+      </w:rPr>
+    </w:lvl>
+    <w:lvl w:ilvl="5" w:tentative="1">
+      <w:start w:val="1"/>
+      <w:numFmt w:val="bullet"/>
+      <w:lvlText w:val=""/>
+      <w:lvlJc w:val="left"/>
+      <w:pPr>
+        <w:tabs>
+          <w:tab w:val="num" w:pos="4320"/>
+        </w:tabs>
+        <w:ind w:left="4320" w:hanging="360"/>
+      </w:pPr>
+      <w:rPr>
+        <w:rFonts w:ascii="Wingdings" w:hAnsi="Wingdings" w:hint="default"/>
+        <w:sz w:val="20"/>
+      </w:rPr>
+    </w:lvl>
+    <w:lvl w:ilvl="6" w:tentative="1">
+      <w:start w:val="1"/>
+      <w:numFmt w:val="bullet"/>
+      <w:lvlText w:val=""/>
+      <w:lvlJc w:val="left"/>
+      <w:pPr>
+        <w:tabs>
+          <w:tab w:val="num" w:pos="5040"/>
+        </w:tabs>
+        <w:ind w:left="5040" w:hanging="360"/>
+      </w:pPr>
+      <w:rPr>
+        <w:rFonts w:ascii="Wingdings" w:hAnsi="Wingdings" w:hint="default"/>
+        <w:sz w:val="20"/>
+      </w:rPr>
+    </w:lvl>
+    <w:lvl w:ilvl="7" w:tentative="1">
+      <w:start w:val="1"/>
+      <w:numFmt w:val="bullet"/>
+      <w:lvlText w:val=""/>
+      <w:lvlJc w:val="left"/>
+      <w:pPr>
+        <w:tabs>
+          <w:tab w:val="num" w:pos="5760"/>
+        </w:tabs>
+        <w:ind w:left="5760" w:hanging="360"/>
+      </w:pPr>
+      <w:rPr>
+        <w:rFonts w:ascii="Wingdings" w:hAnsi="Wingdings" w:hint="default"/>
+        <w:sz w:val="20"/>
+      </w:rPr>
+    </w:lvl>
+    <w:lvl w:ilvl="8" w:tentative="1">
+      <w:start w:val="1"/>
+      <w:numFmt w:val="bullet"/>
+      <w:lvlText w:val=""/>
+      <w:lvlJc w:val="left"/>
+      <w:pPr>
+        <w:tabs>
+          <w:tab w:val="num" w:pos="6480"/>
+        </w:tabs>
+        <w:ind w:left="6480" w:hanging="360"/>
+      </w:pPr>
+      <w:rPr>
+        <w:rFonts w:ascii="Wingdings" w:hAnsi="Wingdings" w:hint="default"/>
+        <w:sz w:val="20"/>
+      </w:rPr>
+    </w:lvl>
+  </w:abstractNum>
+  <w:num w:numId="1" w16cid:durableId="1457290006">
+    <w:abstractNumId w:val="0"/>
+  </w:num>
+  <w:num w:numId="2" w16cid:durableId="685445387">
+    <w:abstractNumId w:val="2"/>
+  </w:num>
+  <w:num w:numId="3" w16cid:durableId="1326935599">
+    <w:abstractNumId w:val="1"/>
+  </w:num>
+  <w:num w:numId="4" w16cid:durableId="173307235">
+    <w:abstractNumId w:val="3"/>
+  </w:num>
+</w:numbering>
 </file>
 
 <file path=word/styles.xml><?xml version="1.0" encoding="utf-8"?>
@@ -1280,6 +2122,17 @@
       <w:shd w:val="clear" w:color="auto" w:fill="E1DFDD"/>
     </w:rPr>
   </w:style>
+  <w:style w:type="character" w:styleId="Strong">
+    <w:name w:val="Strong"/>
+    <w:basedOn w:val="DefaultParagraphFont"/>
+    <w:uiPriority w:val="22"/>
+    <w:qFormat/>
+    <w:rsid w:val="007E116B"/>
+    <w:rPr>
+      <w:b/>
+      <w:bCs/>
+    </w:rPr>
+  </w:style>
 </w:styles>
 </file>
 

</xml_diff>